<commit_message>
Den rettede Samarbjeds Aftale
</commit_message>
<xml_diff>
--- a/Samarbejds aftale.docx
+++ b/Samarbejds aftale.docx
@@ -175,13 +175,22 @@
         <w:t xml:space="preserve">Møder klokken </w:t>
       </w:r>
       <w:r>
-        <w:t>10:00</w:t>
+        <w:t>9</w:t>
+      </w:r>
+      <w:r>
+        <w:t>:00</w:t>
       </w:r>
       <w:r>
         <w:t xml:space="preserve"> hver tirsdag</w:t>
       </w:r>
       <w:r>
-        <w:t xml:space="preserve">. Arbejder til 16:00, medmindre gruppen aftaler at tage hjem før tid. Vi går efter det akademiske kvarter i forhold til forsinkelse. </w:t>
+        <w:t>. Arbejder til 1</w:t>
+      </w:r>
+      <w:r>
+        <w:t>8</w:t>
+      </w:r>
+      <w:r>
+        <w:t xml:space="preserve">:00, medmindre gruppen aftaler at tage hjem før tid. Vi går efter det akademiske kvarter i forhold til forsinkelse. </w:t>
       </w:r>
     </w:p>
     <w:p>
@@ -192,13 +201,17 @@
         </w:numPr>
       </w:pPr>
       <w:r>
-        <w:t xml:space="preserve">Vi mødes klokken 14:00 hver torsdag og arbejder/opdatering møde til 16:00, </w:t>
-      </w:r>
-      <w:proofErr w:type="gramStart"/>
-      <w:r>
-        <w:t>med mindre</w:t>
-      </w:r>
-      <w:proofErr w:type="gramEnd"/>
+        <w:t>Vi mødes klokken 14:00 hver torsdag og arbejder/opdatering møde til 1</w:t>
+      </w:r>
+      <w:r>
+        <w:t>8</w:t>
+      </w:r>
+      <w:r>
+        <w:t xml:space="preserve">:00, </w:t>
+      </w:r>
+      <w:r>
+        <w:t>medmindre</w:t>
+      </w:r>
       <w:r>
         <w:t xml:space="preserve"> andet aftales af gruppen på forhånd.</w:t>
       </w:r>
@@ -217,10 +230,13 @@
         </w:numPr>
       </w:pPr>
       <w:r>
-        <w:t>Hvis der gives hjemmearbejde, forventes det, at man</w:t>
-      </w:r>
-      <w:r>
-        <w:t xml:space="preserve"> afsætter tid derhjemme til at lave det.</w:t>
+        <w:t xml:space="preserve">Hvis man er forhindret i at dukke op til et møde, forpligter man sig til at lægge timerne på et andet tidspunkt, </w:t>
+      </w:r>
+      <w:r>
+        <w:t>medmindre</w:t>
+      </w:r>
+      <w:r>
+        <w:t xml:space="preserve"> andet aftales i gruppen.</w:t>
       </w:r>
     </w:p>
     <w:p>
@@ -275,6 +291,11 @@
     </w:p>
     <w:p>
       <w:pPr>
+        <w:ind w:left="425"/>
+      </w:pPr>
+    </w:p>
+    <w:p>
+      <w:pPr>
         <w:numPr>
           <w:ilvl w:val="0"/>
           <w:numId w:val="2"/>
@@ -282,6 +303,46 @@
       </w:pPr>
       <w:r>
         <w:t xml:space="preserve">Møder kan eventuelt lægges online efter behov. </w:t>
+      </w:r>
+      <w:r>
+        <w:t>Der tjekkes ind på et opkald hver time</w:t>
+      </w:r>
+    </w:p>
+    <w:p>
+      <w:pPr>
+        <w:pStyle w:val="Listeafsnit"/>
+      </w:pPr>
+    </w:p>
+    <w:p>
+      <w:pPr>
+        <w:pStyle w:val="Overskrift2"/>
+      </w:pPr>
+      <w:r>
+        <w:t xml:space="preserve">Kommunikation </w:t>
+      </w:r>
+    </w:p>
+    <w:p>
+      <w:pPr>
+        <w:pStyle w:val="Listeafsnit"/>
+        <w:numPr>
+          <w:ilvl w:val="0"/>
+          <w:numId w:val="18"/>
+        </w:numPr>
+      </w:pPr>
+      <w:r>
+        <w:t xml:space="preserve">Det forventes at alle </w:t>
+      </w:r>
+      <w:r>
+        <w:t>gruppemedlemmer</w:t>
+      </w:r>
+      <w:r>
+        <w:t xml:space="preserve"> mindst tjekker Messenger gruppe og teams gruppe</w:t>
+      </w:r>
+      <w:r>
+        <w:t>n</w:t>
+      </w:r>
+      <w:r>
+        <w:t xml:space="preserve"> 1 gang om dagen </w:t>
       </w:r>
     </w:p>
     <w:p>
@@ -297,8 +358,10 @@
       <w:bookmarkStart w:id="6" w:name="_5i1wq8kbhiar" w:colFirst="0" w:colLast="0"/>
       <w:bookmarkEnd w:id="6"/>
       <w:r>
-        <w:lastRenderedPageBreak/>
-        <w:t>Organisering af møder - ordstyrer - referent – logbog</w:t>
+        <w:t>O</w:t>
+      </w:r>
+      <w:r>
+        <w:t>rganisering af møder - ordstyrer - referent – logbog</w:t>
       </w:r>
     </w:p>
     <w:p>
@@ -1091,7 +1154,11 @@
         <w:t>Hver gang vi mødes på skolen, sætter vi alle os i samme lokale og arbejder fælles. Dette kan dog</w:t>
       </w:r>
       <w:r>
-        <w:t xml:space="preserve"> foregå på forskellige måder. Nogle gange kan vi arbejde sammen om en ting, og andre gange kan arbejdet deles op. Dog skal vi altid kunne have mulighed for kunne spørge hinanden til råds.</w:t>
+        <w:t xml:space="preserve"> foregå på forskellige måder. Nogle gange kan vi arbejde sammen om en ting, og andre gange kan </w:t>
+      </w:r>
+      <w:r>
+        <w:lastRenderedPageBreak/>
+        <w:t>arbejdet deles op. Dog skal vi altid kunne have mulighed for kunne spørge hinanden til råds.</w:t>
       </w:r>
     </w:p>
     <w:p>
@@ -1148,7 +1215,6 @@
       <w:bookmarkStart w:id="9" w:name="_rj5k1j77ec2t" w:colFirst="0" w:colLast="0"/>
       <w:bookmarkEnd w:id="9"/>
       <w:r>
-        <w:lastRenderedPageBreak/>
         <w:t>Vejledermøder - hvor tit? - Forberedelse?</w:t>
       </w:r>
     </w:p>
@@ -1171,7 +1237,33 @@
         </w:numPr>
       </w:pPr>
       <w:r>
-        <w:t>Flere / færre vejledermøder planlægges efter behov.</w:t>
+        <w:t>Gruppen har pligt til at sende en mødeindkaldelse med lokale og link til dagsorde</w:t>
+      </w:r>
+      <w:r>
+        <w:t xml:space="preserve">n og materialer via </w:t>
+      </w:r>
+      <w:proofErr w:type="spellStart"/>
+      <w:r>
+        <w:t>outlook</w:t>
+      </w:r>
+      <w:proofErr w:type="spellEnd"/>
+      <w:r>
+        <w:t xml:space="preserve"> til vejlederen senest</w:t>
+      </w:r>
+      <w:r>
+        <w:t xml:space="preserve"> </w:t>
+      </w:r>
+      <w:r>
+        <w:t>fredag for at</w:t>
+      </w:r>
+      <w:r>
+        <w:t xml:space="preserve"> materialet</w:t>
+      </w:r>
+      <w:r>
+        <w:t xml:space="preserve"> kan</w:t>
+      </w:r>
+      <w:r>
+        <w:t xml:space="preserve"> behandles.</w:t>
       </w:r>
     </w:p>
     <w:p>
@@ -1182,33 +1274,13 @@
         </w:numPr>
       </w:pPr>
       <w:r>
-        <w:t>Gruppen har pligt til at sende en mødeindkaldelse med lokale og link til dagsorde</w:t>
-      </w:r>
-      <w:r>
-        <w:t xml:space="preserve">n og materialer via </w:t>
-      </w:r>
-      <w:proofErr w:type="spellStart"/>
-      <w:r>
-        <w:t>outlook</w:t>
-      </w:r>
-      <w:proofErr w:type="spellEnd"/>
-      <w:r>
-        <w:t xml:space="preserve"> til vejlederen senest</w:t>
-      </w:r>
-      <w:r>
-        <w:t xml:space="preserve"> </w:t>
-      </w:r>
-      <w:r>
-        <w:t>fredag for at</w:t>
-      </w:r>
-      <w:r>
-        <w:t xml:space="preserve"> materialet</w:t>
-      </w:r>
-      <w:r>
-        <w:t xml:space="preserve"> kan</w:t>
-      </w:r>
-      <w:r>
-        <w:t xml:space="preserve"> behandles.</w:t>
+        <w:t xml:space="preserve">Det forventes at alle </w:t>
+      </w:r>
+      <w:r>
+        <w:t>gruppemedlemmer</w:t>
+      </w:r>
+      <w:r>
+        <w:t xml:space="preserve"> dukker op til vejleder møderne, hvis man ikke er forhindret. </w:t>
       </w:r>
     </w:p>
     <w:p>
@@ -1224,7 +1296,28 @@
       <w:bookmarkStart w:id="10" w:name="_4vazo7yv5j28" w:colFirst="0" w:colLast="0"/>
       <w:bookmarkEnd w:id="10"/>
       <w:r>
-        <w:t>Kursusdeltagelse og opgaveløsning - individuelt eller fælles?</w:t>
+        <w:t xml:space="preserve">Kursusdeltagelse og </w:t>
+      </w:r>
+      <w:r>
+        <w:t>opgaveløsning - individuelt eller fælles?</w:t>
+      </w:r>
+    </w:p>
+    <w:p>
+      <w:pPr>
+        <w:pStyle w:val="Listeafsnit"/>
+        <w:numPr>
+          <w:ilvl w:val="0"/>
+          <w:numId w:val="17"/>
+        </w:numPr>
+      </w:pPr>
+      <w:r>
+        <w:t xml:space="preserve">Det forventes at alle </w:t>
+      </w:r>
+      <w:r>
+        <w:t>gruppemedlemmer</w:t>
+      </w:r>
+      <w:r>
+        <w:t xml:space="preserve"> er studie aktive.</w:t>
       </w:r>
     </w:p>
     <w:p>
@@ -1235,7 +1328,10 @@
         </w:numPr>
       </w:pPr>
       <w:r>
-        <w:t>Så vidt muligt sk</w:t>
+        <w:t>S</w:t>
+      </w:r>
+      <w:r>
+        <w:t>å vidt muligt sk</w:t>
       </w:r>
       <w:r>
         <w:t>rives kommentarer i koden for at gøre den så forståelig som mulig.</w:t>
@@ -1601,6 +1697,7 @@
         <w:rPr>
           <w:lang w:val="en-US"/>
         </w:rPr>
+        <w:lastRenderedPageBreak/>
         <w:t>Telefon</w:t>
       </w:r>
       <w:proofErr w:type="spellEnd"/>
@@ -2175,6 +2272,119 @@
     </w:lvl>
   </w:abstractNum>
   <w:abstractNum w:abstractNumId="2" w15:restartNumberingAfterBreak="0">
+    <w:nsid w:val="2BB85BAE"/>
+    <w:multiLevelType w:val="hybridMultilevel"/>
+    <w:tmpl w:val="B6CC3BB8"/>
+    <w:lvl w:ilvl="0" w:tplc="04060001">
+      <w:start w:val="1"/>
+      <w:numFmt w:val="bullet"/>
+      <w:lvlText w:val=""/>
+      <w:lvlJc w:val="left"/>
+      <w:pPr>
+        <w:ind w:left="720" w:hanging="360"/>
+      </w:pPr>
+      <w:rPr>
+        <w:rFonts w:ascii="Symbol" w:hAnsi="Symbol" w:hint="default"/>
+      </w:rPr>
+    </w:lvl>
+    <w:lvl w:ilvl="1" w:tplc="04060003" w:tentative="1">
+      <w:start w:val="1"/>
+      <w:numFmt w:val="bullet"/>
+      <w:lvlText w:val="o"/>
+      <w:lvlJc w:val="left"/>
+      <w:pPr>
+        <w:ind w:left="1440" w:hanging="360"/>
+      </w:pPr>
+      <w:rPr>
+        <w:rFonts w:ascii="Courier New" w:hAnsi="Courier New" w:cs="Courier New" w:hint="default"/>
+      </w:rPr>
+    </w:lvl>
+    <w:lvl w:ilvl="2" w:tplc="04060005" w:tentative="1">
+      <w:start w:val="1"/>
+      <w:numFmt w:val="bullet"/>
+      <w:lvlText w:val=""/>
+      <w:lvlJc w:val="left"/>
+      <w:pPr>
+        <w:ind w:left="2160" w:hanging="360"/>
+      </w:pPr>
+      <w:rPr>
+        <w:rFonts w:ascii="Wingdings" w:hAnsi="Wingdings" w:hint="default"/>
+      </w:rPr>
+    </w:lvl>
+    <w:lvl w:ilvl="3" w:tplc="04060001" w:tentative="1">
+      <w:start w:val="1"/>
+      <w:numFmt w:val="bullet"/>
+      <w:lvlText w:val=""/>
+      <w:lvlJc w:val="left"/>
+      <w:pPr>
+        <w:ind w:left="2880" w:hanging="360"/>
+      </w:pPr>
+      <w:rPr>
+        <w:rFonts w:ascii="Symbol" w:hAnsi="Symbol" w:hint="default"/>
+      </w:rPr>
+    </w:lvl>
+    <w:lvl w:ilvl="4" w:tplc="04060003" w:tentative="1">
+      <w:start w:val="1"/>
+      <w:numFmt w:val="bullet"/>
+      <w:lvlText w:val="o"/>
+      <w:lvlJc w:val="left"/>
+      <w:pPr>
+        <w:ind w:left="3600" w:hanging="360"/>
+      </w:pPr>
+      <w:rPr>
+        <w:rFonts w:ascii="Courier New" w:hAnsi="Courier New" w:cs="Courier New" w:hint="default"/>
+      </w:rPr>
+    </w:lvl>
+    <w:lvl w:ilvl="5" w:tplc="04060005" w:tentative="1">
+      <w:start w:val="1"/>
+      <w:numFmt w:val="bullet"/>
+      <w:lvlText w:val=""/>
+      <w:lvlJc w:val="left"/>
+      <w:pPr>
+        <w:ind w:left="4320" w:hanging="360"/>
+      </w:pPr>
+      <w:rPr>
+        <w:rFonts w:ascii="Wingdings" w:hAnsi="Wingdings" w:hint="default"/>
+      </w:rPr>
+    </w:lvl>
+    <w:lvl w:ilvl="6" w:tplc="04060001" w:tentative="1">
+      <w:start w:val="1"/>
+      <w:numFmt w:val="bullet"/>
+      <w:lvlText w:val=""/>
+      <w:lvlJc w:val="left"/>
+      <w:pPr>
+        <w:ind w:left="5040" w:hanging="360"/>
+      </w:pPr>
+      <w:rPr>
+        <w:rFonts w:ascii="Symbol" w:hAnsi="Symbol" w:hint="default"/>
+      </w:rPr>
+    </w:lvl>
+    <w:lvl w:ilvl="7" w:tplc="04060003" w:tentative="1">
+      <w:start w:val="1"/>
+      <w:numFmt w:val="bullet"/>
+      <w:lvlText w:val="o"/>
+      <w:lvlJc w:val="left"/>
+      <w:pPr>
+        <w:ind w:left="5760" w:hanging="360"/>
+      </w:pPr>
+      <w:rPr>
+        <w:rFonts w:ascii="Courier New" w:hAnsi="Courier New" w:cs="Courier New" w:hint="default"/>
+      </w:rPr>
+    </w:lvl>
+    <w:lvl w:ilvl="8" w:tplc="04060005" w:tentative="1">
+      <w:start w:val="1"/>
+      <w:numFmt w:val="bullet"/>
+      <w:lvlText w:val=""/>
+      <w:lvlJc w:val="left"/>
+      <w:pPr>
+        <w:ind w:left="6480" w:hanging="360"/>
+      </w:pPr>
+      <w:rPr>
+        <w:rFonts w:ascii="Wingdings" w:hAnsi="Wingdings" w:hint="default"/>
+      </w:rPr>
+    </w:lvl>
+  </w:abstractNum>
+  <w:abstractNum w:abstractNumId="3" w15:restartNumberingAfterBreak="0">
     <w:nsid w:val="2C834DA4"/>
     <w:multiLevelType w:val="multilevel"/>
     <w:tmpl w:val="AA564D82"/>
@@ -2291,7 +2501,7 @@
       </w:rPr>
     </w:lvl>
   </w:abstractNum>
-  <w:abstractNum w:abstractNumId="3" w15:restartNumberingAfterBreak="0">
+  <w:abstractNum w:abstractNumId="4" w15:restartNumberingAfterBreak="0">
     <w:nsid w:val="34013C52"/>
     <w:multiLevelType w:val="multilevel"/>
     <w:tmpl w:val="940C1C40"/>
@@ -2408,7 +2618,7 @@
       </w:rPr>
     </w:lvl>
   </w:abstractNum>
-  <w:abstractNum w:abstractNumId="4" w15:restartNumberingAfterBreak="0">
+  <w:abstractNum w:abstractNumId="5" w15:restartNumberingAfterBreak="0">
     <w:nsid w:val="44012A70"/>
     <w:multiLevelType w:val="hybridMultilevel"/>
     <w:tmpl w:val="B6BCC238"/>
@@ -2521,7 +2731,7 @@
       </w:rPr>
     </w:lvl>
   </w:abstractNum>
-  <w:abstractNum w:abstractNumId="5" w15:restartNumberingAfterBreak="0">
+  <w:abstractNum w:abstractNumId="6" w15:restartNumberingAfterBreak="0">
     <w:nsid w:val="457C5A9A"/>
     <w:multiLevelType w:val="multilevel"/>
     <w:tmpl w:val="1DCA497A"/>
@@ -2638,7 +2848,7 @@
       </w:rPr>
     </w:lvl>
   </w:abstractNum>
-  <w:abstractNum w:abstractNumId="6" w15:restartNumberingAfterBreak="0">
+  <w:abstractNum w:abstractNumId="7" w15:restartNumberingAfterBreak="0">
     <w:nsid w:val="46921CB5"/>
     <w:multiLevelType w:val="multilevel"/>
     <w:tmpl w:val="FA2E7F8E"/>
@@ -2755,7 +2965,7 @@
       </w:rPr>
     </w:lvl>
   </w:abstractNum>
-  <w:abstractNum w:abstractNumId="7" w15:restartNumberingAfterBreak="0">
+  <w:abstractNum w:abstractNumId="8" w15:restartNumberingAfterBreak="0">
     <w:nsid w:val="48C279B5"/>
     <w:multiLevelType w:val="multilevel"/>
     <w:tmpl w:val="C0DE918A"/>
@@ -2872,7 +3082,7 @@
       </w:rPr>
     </w:lvl>
   </w:abstractNum>
-  <w:abstractNum w:abstractNumId="8" w15:restartNumberingAfterBreak="0">
+  <w:abstractNum w:abstractNumId="9" w15:restartNumberingAfterBreak="0">
     <w:nsid w:val="4EE57845"/>
     <w:multiLevelType w:val="hybridMultilevel"/>
     <w:tmpl w:val="6F92A51E"/>
@@ -2985,7 +3195,120 @@
       </w:rPr>
     </w:lvl>
   </w:abstractNum>
-  <w:abstractNum w:abstractNumId="9" w15:restartNumberingAfterBreak="0">
+  <w:abstractNum w:abstractNumId="10" w15:restartNumberingAfterBreak="0">
+    <w:nsid w:val="5D1B1DCA"/>
+    <w:multiLevelType w:val="hybridMultilevel"/>
+    <w:tmpl w:val="2B6E6D44"/>
+    <w:lvl w:ilvl="0" w:tplc="04060001">
+      <w:start w:val="1"/>
+      <w:numFmt w:val="bullet"/>
+      <w:lvlText w:val=""/>
+      <w:lvlJc w:val="left"/>
+      <w:pPr>
+        <w:ind w:left="720" w:hanging="360"/>
+      </w:pPr>
+      <w:rPr>
+        <w:rFonts w:ascii="Symbol" w:hAnsi="Symbol" w:hint="default"/>
+      </w:rPr>
+    </w:lvl>
+    <w:lvl w:ilvl="1" w:tplc="04060003" w:tentative="1">
+      <w:start w:val="1"/>
+      <w:numFmt w:val="bullet"/>
+      <w:lvlText w:val="o"/>
+      <w:lvlJc w:val="left"/>
+      <w:pPr>
+        <w:ind w:left="1440" w:hanging="360"/>
+      </w:pPr>
+      <w:rPr>
+        <w:rFonts w:ascii="Courier New" w:hAnsi="Courier New" w:cs="Courier New" w:hint="default"/>
+      </w:rPr>
+    </w:lvl>
+    <w:lvl w:ilvl="2" w:tplc="04060005" w:tentative="1">
+      <w:start w:val="1"/>
+      <w:numFmt w:val="bullet"/>
+      <w:lvlText w:val=""/>
+      <w:lvlJc w:val="left"/>
+      <w:pPr>
+        <w:ind w:left="2160" w:hanging="360"/>
+      </w:pPr>
+      <w:rPr>
+        <w:rFonts w:ascii="Wingdings" w:hAnsi="Wingdings" w:hint="default"/>
+      </w:rPr>
+    </w:lvl>
+    <w:lvl w:ilvl="3" w:tplc="04060001" w:tentative="1">
+      <w:start w:val="1"/>
+      <w:numFmt w:val="bullet"/>
+      <w:lvlText w:val=""/>
+      <w:lvlJc w:val="left"/>
+      <w:pPr>
+        <w:ind w:left="2880" w:hanging="360"/>
+      </w:pPr>
+      <w:rPr>
+        <w:rFonts w:ascii="Symbol" w:hAnsi="Symbol" w:hint="default"/>
+      </w:rPr>
+    </w:lvl>
+    <w:lvl w:ilvl="4" w:tplc="04060003" w:tentative="1">
+      <w:start w:val="1"/>
+      <w:numFmt w:val="bullet"/>
+      <w:lvlText w:val="o"/>
+      <w:lvlJc w:val="left"/>
+      <w:pPr>
+        <w:ind w:left="3600" w:hanging="360"/>
+      </w:pPr>
+      <w:rPr>
+        <w:rFonts w:ascii="Courier New" w:hAnsi="Courier New" w:cs="Courier New" w:hint="default"/>
+      </w:rPr>
+    </w:lvl>
+    <w:lvl w:ilvl="5" w:tplc="04060005" w:tentative="1">
+      <w:start w:val="1"/>
+      <w:numFmt w:val="bullet"/>
+      <w:lvlText w:val=""/>
+      <w:lvlJc w:val="left"/>
+      <w:pPr>
+        <w:ind w:left="4320" w:hanging="360"/>
+      </w:pPr>
+      <w:rPr>
+        <w:rFonts w:ascii="Wingdings" w:hAnsi="Wingdings" w:hint="default"/>
+      </w:rPr>
+    </w:lvl>
+    <w:lvl w:ilvl="6" w:tplc="04060001" w:tentative="1">
+      <w:start w:val="1"/>
+      <w:numFmt w:val="bullet"/>
+      <w:lvlText w:val=""/>
+      <w:lvlJc w:val="left"/>
+      <w:pPr>
+        <w:ind w:left="5040" w:hanging="360"/>
+      </w:pPr>
+      <w:rPr>
+        <w:rFonts w:ascii="Symbol" w:hAnsi="Symbol" w:hint="default"/>
+      </w:rPr>
+    </w:lvl>
+    <w:lvl w:ilvl="7" w:tplc="04060003" w:tentative="1">
+      <w:start w:val="1"/>
+      <w:numFmt w:val="bullet"/>
+      <w:lvlText w:val="o"/>
+      <w:lvlJc w:val="left"/>
+      <w:pPr>
+        <w:ind w:left="5760" w:hanging="360"/>
+      </w:pPr>
+      <w:rPr>
+        <w:rFonts w:ascii="Courier New" w:hAnsi="Courier New" w:cs="Courier New" w:hint="default"/>
+      </w:rPr>
+    </w:lvl>
+    <w:lvl w:ilvl="8" w:tplc="04060005" w:tentative="1">
+      <w:start w:val="1"/>
+      <w:numFmt w:val="bullet"/>
+      <w:lvlText w:val=""/>
+      <w:lvlJc w:val="left"/>
+      <w:pPr>
+        <w:ind w:left="6480" w:hanging="360"/>
+      </w:pPr>
+      <w:rPr>
+        <w:rFonts w:ascii="Wingdings" w:hAnsi="Wingdings" w:hint="default"/>
+      </w:rPr>
+    </w:lvl>
+  </w:abstractNum>
+  <w:abstractNum w:abstractNumId="11" w15:restartNumberingAfterBreak="0">
     <w:nsid w:val="642B1DC8"/>
     <w:multiLevelType w:val="multilevel"/>
     <w:tmpl w:val="8B269AF2"/>
@@ -3102,7 +3425,7 @@
       </w:rPr>
     </w:lvl>
   </w:abstractNum>
-  <w:abstractNum w:abstractNumId="10" w15:restartNumberingAfterBreak="0">
+  <w:abstractNum w:abstractNumId="12" w15:restartNumberingAfterBreak="0">
     <w:nsid w:val="653166CB"/>
     <w:multiLevelType w:val="multilevel"/>
     <w:tmpl w:val="7BB40F22"/>
@@ -3219,7 +3542,7 @@
       </w:rPr>
     </w:lvl>
   </w:abstractNum>
-  <w:abstractNum w:abstractNumId="11" w15:restartNumberingAfterBreak="0">
+  <w:abstractNum w:abstractNumId="13" w15:restartNumberingAfterBreak="0">
     <w:nsid w:val="67BD08AD"/>
     <w:multiLevelType w:val="multilevel"/>
     <w:tmpl w:val="263E643A"/>
@@ -3336,7 +3659,7 @@
       </w:rPr>
     </w:lvl>
   </w:abstractNum>
-  <w:abstractNum w:abstractNumId="12" w15:restartNumberingAfterBreak="0">
+  <w:abstractNum w:abstractNumId="14" w15:restartNumberingAfterBreak="0">
     <w:nsid w:val="6DED6395"/>
     <w:multiLevelType w:val="multilevel"/>
     <w:tmpl w:val="49C4333A"/>
@@ -3457,7 +3780,7 @@
       </w:rPr>
     </w:lvl>
   </w:abstractNum>
-  <w:abstractNum w:abstractNumId="13" w15:restartNumberingAfterBreak="0">
+  <w:abstractNum w:abstractNumId="15" w15:restartNumberingAfterBreak="0">
     <w:nsid w:val="6E7E349C"/>
     <w:multiLevelType w:val="hybridMultilevel"/>
     <w:tmpl w:val="0AF4763E"/>
@@ -3570,7 +3893,7 @@
       </w:rPr>
     </w:lvl>
   </w:abstractNum>
-  <w:abstractNum w:abstractNumId="14" w15:restartNumberingAfterBreak="0">
+  <w:abstractNum w:abstractNumId="16" w15:restartNumberingAfterBreak="0">
     <w:nsid w:val="723B0B39"/>
     <w:multiLevelType w:val="multilevel"/>
     <w:tmpl w:val="6FEC2750"/>
@@ -3687,7 +4010,7 @@
       </w:rPr>
     </w:lvl>
   </w:abstractNum>
-  <w:abstractNum w:abstractNumId="15" w15:restartNumberingAfterBreak="0">
+  <w:abstractNum w:abstractNumId="17" w15:restartNumberingAfterBreak="0">
     <w:nsid w:val="72945F3A"/>
     <w:multiLevelType w:val="multilevel"/>
     <w:tmpl w:val="178E1F1E"/>
@@ -3805,52 +4128,58 @@
     </w:lvl>
   </w:abstractNum>
   <w:num w:numId="1">
-    <w:abstractNumId w:val="12"/>
+    <w:abstractNumId w:val="14"/>
   </w:num>
   <w:num w:numId="2">
-    <w:abstractNumId w:val="5"/>
+    <w:abstractNumId w:val="6"/>
   </w:num>
   <w:num w:numId="3">
-    <w:abstractNumId w:val="2"/>
+    <w:abstractNumId w:val="3"/>
   </w:num>
   <w:num w:numId="4">
-    <w:abstractNumId w:val="9"/>
+    <w:abstractNumId w:val="11"/>
   </w:num>
   <w:num w:numId="5">
-    <w:abstractNumId w:val="15"/>
+    <w:abstractNumId w:val="17"/>
   </w:num>
   <w:num w:numId="6">
     <w:abstractNumId w:val="1"/>
   </w:num>
   <w:num w:numId="7">
-    <w:abstractNumId w:val="3"/>
+    <w:abstractNumId w:val="4"/>
   </w:num>
   <w:num w:numId="8">
     <w:abstractNumId w:val="0"/>
   </w:num>
   <w:num w:numId="9">
-    <w:abstractNumId w:val="6"/>
+    <w:abstractNumId w:val="7"/>
   </w:num>
   <w:num w:numId="10">
-    <w:abstractNumId w:val="14"/>
+    <w:abstractNumId w:val="16"/>
   </w:num>
   <w:num w:numId="11">
-    <w:abstractNumId w:val="7"/>
+    <w:abstractNumId w:val="8"/>
   </w:num>
   <w:num w:numId="12">
-    <w:abstractNumId w:val="10"/>
+    <w:abstractNumId w:val="12"/>
   </w:num>
   <w:num w:numId="13">
-    <w:abstractNumId w:val="11"/>
+    <w:abstractNumId w:val="13"/>
   </w:num>
   <w:num w:numId="14">
-    <w:abstractNumId w:val="8"/>
+    <w:abstractNumId w:val="9"/>
   </w:num>
   <w:num w:numId="15">
-    <w:abstractNumId w:val="4"/>
+    <w:abstractNumId w:val="5"/>
   </w:num>
   <w:num w:numId="16">
-    <w:abstractNumId w:val="13"/>
+    <w:abstractNumId w:val="15"/>
+  </w:num>
+  <w:num w:numId="17">
+    <w:abstractNumId w:val="2"/>
+  </w:num>
+  <w:num w:numId="18">
+    <w:abstractNumId w:val="10"/>
   </w:num>
 </w:numbering>
 </file>

</xml_diff>